<commit_message>
Update Linux Commands Part II - Daniel Jovevski Homework.docx
</commit_message>
<xml_diff>
--- a/Homework 8 - Linux Commands Part2/Linux Commands Part II - Daniel Jovevski Homework.docx
+++ b/Homework 8 - Linux Commands Part2/Linux Commands Part II - Daniel Jovevski Homework.docx
@@ -55,7 +55,7 @@
             <o:lock v:ext="edit" aspectratio="t"/>
           </v:shapetype>
           <v:shape id="_x0000_i1025" type="#_x0000_t75" style="width:387.8pt;height:394.9pt">
-            <v:imagedata r:id="rId6" o:title="Elevate your user access to root"/>
+            <v:imagedata r:id="rId7" o:title="Elevate your user access to root"/>
           </v:shape>
         </w:pict>
       </w:r>
@@ -85,7 +85,7 @@
       <w:r>
         <w:pict>
           <v:shape id="_x0000_i1026" type="#_x0000_t75" style="width:468pt;height:211.1pt">
-            <v:imagedata r:id="rId7" o:title="Add new user and set passw"/>
+            <v:imagedata r:id="rId8" o:title="Add new user and set passw"/>
           </v:shape>
         </w:pict>
       </w:r>
@@ -120,7 +120,7 @@
       <w:r>
         <w:pict>
           <v:shape id="_x0000_i1027" type="#_x0000_t75" style="width:426pt;height:168pt">
-            <v:imagedata r:id="rId8" o:title="Test to log in with new user"/>
+            <v:imagedata r:id="rId9" o:title="Test to log in with new user"/>
           </v:shape>
         </w:pict>
       </w:r>
@@ -174,7 +174,7 @@
       <w:r>
         <w:pict>
           <v:shape id="_x0000_i1028" type="#_x0000_t75" style="width:453.8pt;height:129.8pt">
-            <v:imagedata r:id="rId9" o:title="Using grep command check if the user is created"/>
+            <v:imagedata r:id="rId10" o:title="Using grep command check if the user is created"/>
           </v:shape>
         </w:pict>
       </w:r>
@@ -215,7 +215,7 @@
       <w:r>
         <w:pict>
           <v:shape id="_x0000_i1029" type="#_x0000_t75" style="width:467.45pt;height:184.35pt">
-            <v:imagedata r:id="rId10" o:title="Grep the UID of each user"/>
+            <v:imagedata r:id="rId11" o:title="Grep the UID of each user"/>
           </v:shape>
         </w:pict>
       </w:r>
@@ -261,7 +261,7 @@
       <w:r>
         <w:pict>
           <v:shape id="_x0000_i1030" type="#_x0000_t75" style="width:460.35pt;height:102.55pt">
-            <v:imagedata r:id="rId11" o:title="Find out the GID of the created user"/>
+            <v:imagedata r:id="rId12" o:title="Find out the GID of the created user"/>
           </v:shape>
         </w:pict>
       </w:r>
@@ -296,7 +296,7 @@
       <w:r>
         <w:pict>
           <v:shape id="_x0000_i1031" type="#_x0000_t75" style="width:412.35pt;height:220.35pt">
-            <v:imagedata r:id="rId12" o:title="Change the password of the user and force it to change the pass on his next login"/>
+            <v:imagedata r:id="rId13" o:title="Change the password of the user and force it to change the pass on his next login"/>
           </v:shape>
         </w:pict>
       </w:r>
@@ -334,8 +334,8 @@
       </w:pPr>
       <w:r>
         <w:pict>
-          <v:shape id="_x0000_i1032" type="#_x0000_t75" style="width:409.1pt;height:180.55pt">
-            <v:imagedata r:id="rId13" o:title="Add a new user and set an expiration date for it, with a five-day warning period"/>
+          <v:shape id="_x0000_i1032" type="#_x0000_t75" style="width:468pt;height:25.1pt">
+            <v:imagedata r:id="rId14" o:title="Add a new user and set an expiration date for it, with a five-day warning period"/>
           </v:shape>
         </w:pict>
       </w:r>
@@ -365,18 +365,25 @@
           <w:sz w:val="20"/>
           <w:szCs w:val="20"/>
         </w:rPr>
-        <w:lastRenderedPageBreak/>
         <w:t>Create a new group;</w:t>
       </w:r>
     </w:p>
     <w:p>
+      <w:pPr>
+        <w:ind w:firstLine="720"/>
+      </w:pPr>
       <w:r>
         <w:pict>
           <v:shape id="_x0000_i1033" type="#_x0000_t75" style="width:467.45pt;height:99.8pt">
-            <v:imagedata r:id="rId14" o:title="groupadd"/>
-          </v:shape>
-        </w:pict>
-      </w:r>
+            <v:imagedata r:id="rId15" o:title="groupadd"/>
+          </v:shape>
+        </w:pict>
+      </w:r>
+    </w:p>
+    <w:p>
+      <w:pPr>
+        <w:ind w:firstLine="720"/>
+      </w:pPr>
     </w:p>
     <w:p>
       <w:pPr>
@@ -429,7 +436,7 @@
       <w:r>
         <w:pict>
           <v:shape id="_x0000_i1034" type="#_x0000_t75" style="width:467.45pt;height:144.55pt">
-            <v:imagedata r:id="rId15" o:title="Assign the two new users to that group"/>
+            <v:imagedata r:id="rId16" o:title="Assign the two new users to that group"/>
           </v:shape>
         </w:pict>
       </w:r>
@@ -456,7 +463,7 @@
       <w:r>
         <w:pict>
           <v:shape id="_x0000_i1035" type="#_x0000_t75" style="width:457.1pt;height:169.1pt">
-            <v:imagedata r:id="rId16" o:title="Lock one of the user accounts"/>
+            <v:imagedata r:id="rId17" o:title="Lock one of the user accounts"/>
           </v:shape>
         </w:pict>
       </w:r>
@@ -466,6 +473,13 @@
     <w:p/>
     <w:p/>
     <w:p/>
+    <w:p/>
+    <w:p>
+      <w:bookmarkStart w:id="0" w:name="_GoBack"/>
+      <w:bookmarkEnd w:id="0"/>
+    </w:p>
+    <w:p/>
+    <w:p/>
     <w:p>
       <w:pPr>
         <w:pStyle w:val="ListParagraph"/>
@@ -509,7 +523,7 @@
       <w:r>
         <w:pict>
           <v:shape id="_x0000_i1036" type="#_x0000_t75" style="width:467.45pt;height:213.25pt">
-            <v:imagedata r:id="rId17" o:title="Change the shell of one user to tcsh"/>
+            <v:imagedata r:id="rId18" o:title="Change the shell of one user to tcsh"/>
           </v:shape>
         </w:pict>
       </w:r>
@@ -581,7 +595,7 @@
       <w:r>
         <w:pict>
           <v:shape id="_x0000_i1037" type="#_x0000_t75" style="width:467.45pt;height:127.65pt">
-            <v:imagedata r:id="rId18" o:title="Make sure your home directory has “execute” access enabled for group and other"/>
+            <v:imagedata r:id="rId19" o:title="Make sure your home directory has “execute” access enabled for group and other"/>
           </v:shape>
         </w:pict>
       </w:r>
@@ -608,7 +622,7 @@
       <w:r>
         <w:pict>
           <v:shape id="_x0000_i1038" type="#_x0000_t75" style="width:328.35pt;height:69.25pt">
-            <v:imagedata r:id="rId19" o:title="Change to your home directory, and create a directory called labs;"/>
+            <v:imagedata r:id="rId20" o:title="Change to your home directory, and create a directory called labs;"/>
           </v:shape>
         </w:pict>
       </w:r>
@@ -659,7 +673,7 @@
       <w:r>
         <w:pict>
           <v:shape id="_x0000_i1039" type="#_x0000_t75" style="width:376.35pt;height:102.55pt">
-            <v:imagedata r:id="rId20" o:title="Create an empty file in labs directory"/>
+            <v:imagedata r:id="rId21" o:title="Create an empty file in labs directory"/>
           </v:shape>
         </w:pict>
       </w:r>
@@ -733,7 +747,7 @@
       <w:r>
         <w:pict>
           <v:shape id="_x0000_i1040" type="#_x0000_t75" style="width:439.65pt;height:63.8pt">
-            <v:imagedata r:id="rId21" o:title="Change permissions of file to rwx-rwx-rwx"/>
+            <v:imagedata r:id="rId22" o:title="Change permissions of file to rwx-rwx-rwx"/>
           </v:shape>
         </w:pict>
       </w:r>
@@ -779,7 +793,7 @@
                     </pic:cNvPicPr>
                   </pic:nvPicPr>
                   <pic:blipFill>
-                    <a:blip r:embed="rId22">
+                    <a:blip r:embed="rId23">
                       <a:extLst>
                         <a:ext uri="{28A0092B-C50C-407E-A947-70E740481C1C}">
                           <a14:useLocalDpi xmlns:a14="http://schemas.microsoft.com/office/drawing/2010/main" val="0"/>
@@ -836,25 +850,7 @@
           <w:sz w:val="20"/>
           <w:szCs w:val="20"/>
         </w:rPr>
-        <w:t>r</w:t>
-      </w:r>
-      <w:r>
-        <w:rPr>
-          <w:rFonts w:ascii="CIDFont+F5" w:hAnsi="CIDFont+F5" w:cs="CIDFont+F5"/>
-          <w:color w:val="002060"/>
-          <w:sz w:val="20"/>
-          <w:szCs w:val="20"/>
-        </w:rPr>
-        <w:t>w</w:t>
-      </w:r>
-      <w:r>
-        <w:rPr>
-          <w:rFonts w:ascii="CIDFont+F5" w:hAnsi="CIDFont+F5" w:cs="CIDFont+F5"/>
-          <w:color w:val="002060"/>
-          <w:sz w:val="20"/>
-          <w:szCs w:val="20"/>
-        </w:rPr>
-        <w:t>-rw-rw</w:t>
+        <w:t>rw-rw-rw</w:t>
       </w:r>
       <w:proofErr w:type="spellEnd"/>
     </w:p>
@@ -862,7 +858,7 @@
       <w:r>
         <w:pict>
           <v:shape id="_x0000_i1041" type="#_x0000_t75" style="width:423.8pt;height:67.65pt">
-            <v:imagedata r:id="rId23" o:title="Change the permissions back to rw-rw-rw"/>
+            <v:imagedata r:id="rId24" o:title="Change the permissions back to rw-rw-rw"/>
           </v:shape>
         </w:pict>
       </w:r>
@@ -909,7 +905,7 @@
       <w:r>
         <w:pict>
           <v:shape id="_x0000_i1042" type="#_x0000_t75" style="width:430.35pt;height:25.1pt">
-            <v:imagedata r:id="rId24" o:title="Check what owners does the file have"/>
+            <v:imagedata r:id="rId25" o:title="Check what owners does the file have"/>
           </v:shape>
         </w:pict>
       </w:r>
@@ -936,7 +932,7 @@
       <w:r>
         <w:pict>
           <v:shape id="_x0000_i1043" type="#_x0000_t75" style="width:467.45pt;height:73.65pt">
-            <v:imagedata r:id="rId25" o:title="Change the user ownership of the file to another user;"/>
+            <v:imagedata r:id="rId26" o:title="Change the user ownership of the file to another user;"/>
           </v:shape>
         </w:pict>
       </w:r>
@@ -966,36 +962,27 @@
       <w:r>
         <w:pict>
           <v:shape id="_x0000_i1044" type="#_x0000_t75" style="width:468pt;height:48pt">
-            <v:imagedata r:id="rId26" o:title="Create a group called group1 and assign two users to the group;"/>
-          </v:shape>
-        </w:pict>
-      </w:r>
-    </w:p>
-    <w:p>
-      <w:pPr>
-        <w:pStyle w:val="ListParagraph"/>
-        <w:numPr>
-          <w:ilvl w:val="0"/>
-          <w:numId w:val="1"/>
-        </w:numPr>
-      </w:pPr>
-      <w:r>
-        <w:rPr>
-          <w:rFonts w:ascii="CIDFont+F5" w:hAnsi="CIDFont+F5" w:cs="CIDFont+F5"/>
-          <w:color w:val="002060"/>
-          <w:sz w:val="20"/>
-          <w:szCs w:val="20"/>
-        </w:rPr>
-        <w:t>Create a file called group1.txt and redirect below input into the file:</w:t>
-      </w:r>
-      <w:r>
-        <w:rPr>
-          <w:rFonts w:ascii="CIDFont+F5" w:hAnsi="CIDFont+F5" w:cs="CIDFont+F5"/>
-          <w:color w:val="002060"/>
-          <w:sz w:val="20"/>
-          <w:szCs w:val="20"/>
-        </w:rPr>
-        <w:t xml:space="preserve"> </w:t>
+            <v:imagedata r:id="rId27" o:title="Create a group called group1 and assign two users to the group;"/>
+          </v:shape>
+        </w:pict>
+      </w:r>
+    </w:p>
+    <w:p>
+      <w:pPr>
+        <w:pStyle w:val="ListParagraph"/>
+        <w:numPr>
+          <w:ilvl w:val="0"/>
+          <w:numId w:val="1"/>
+        </w:numPr>
+      </w:pPr>
+      <w:r>
+        <w:rPr>
+          <w:rFonts w:ascii="CIDFont+F5" w:hAnsi="CIDFont+F5" w:cs="CIDFont+F5"/>
+          <w:color w:val="002060"/>
+          <w:sz w:val="20"/>
+          <w:szCs w:val="20"/>
+        </w:rPr>
+        <w:t xml:space="preserve">Create a file called group1.txt and redirect below input into the file: </w:t>
       </w:r>
       <w:r>
         <w:rPr>
@@ -1047,7 +1034,7 @@
       <w:r>
         <w:pict>
           <v:shape id="_x0000_i1045" type="#_x0000_t75" style="width:409.1pt;height:82.35pt">
-            <v:imagedata r:id="rId27" o:title="22 task"/>
+            <v:imagedata r:id="rId28" o:title="22 task"/>
           </v:shape>
         </w:pict>
       </w:r>
@@ -1080,7 +1067,7 @@
       <w:r>
         <w:pict>
           <v:shape id="_x0000_i1046" type="#_x0000_t75" style="width:444.55pt;height:84pt">
-            <v:imagedata r:id="rId28" o:title="23"/>
+            <v:imagedata r:id="rId29" o:title="23"/>
           </v:shape>
         </w:pict>
       </w:r>
@@ -1113,15 +1100,13 @@
       </w:r>
     </w:p>
     <w:p>
-      <w:bookmarkStart w:id="0" w:name="_GoBack"/>
       <w:r>
         <w:pict>
           <v:shape id="_x0000_i1047" type="#_x0000_t75" style="width:457.1pt;height:75.8pt">
-            <v:imagedata r:id="rId29" o:title="24"/>
-          </v:shape>
-        </w:pict>
-      </w:r>
-      <w:bookmarkEnd w:id="0"/>
+            <v:imagedata r:id="rId30" o:title="24"/>
+          </v:shape>
+        </w:pict>
+      </w:r>
     </w:p>
     <w:sectPr>
       <w:pgSz w:w="12240" w:h="15840"/>
@@ -1977,4 +1962,16 @@
   <a:objectDefaults/>
   <a:extraClrSchemeLst/>
 </a:theme>
+</file>
+
+<file path=customXml/item1.xml><?xml version="1.0" encoding="utf-8"?>
+<b:Sources xmlns:b="http://schemas.openxmlformats.org/officeDocument/2006/bibliography" xmlns="http://schemas.openxmlformats.org/officeDocument/2006/bibliography" SelectedStyle="\APA.XSL" StyleName="APA"/>
+</file>
+
+<file path=customXml/itemProps1.xml><?xml version="1.0" encoding="utf-8"?>
+<ds:datastoreItem xmlns:ds="http://schemas.openxmlformats.org/officeDocument/2006/customXml" ds:itemID="{C2D60E8C-1FEE-4993-9509-AC3BFD92D726}">
+  <ds:schemaRefs>
+    <ds:schemaRef ds:uri="http://schemas.openxmlformats.org/officeDocument/2006/bibliography"/>
+  </ds:schemaRefs>
+</ds:datastoreItem>
 </file>
</xml_diff>